<commit_message>
Added the history slider view feature
</commit_message>
<xml_diff>
--- a/Matchismo Documentation.docx
+++ b/Matchismo Documentation.docx
@@ -127,9 +127,80 @@
       <w:r>
         <w:t>So right now it gives double points for each match.</w:t>
       </w:r>
+    </w:p>
+    <w:p>
+      <w:pPr>
+        <w:pStyle w:val="ListParagraph"/>
+        <w:numPr>
+          <w:ilvl w:val="0"/>
+          <w:numId w:val="1"/>
+        </w:numPr>
+      </w:pPr>
+      <w:r>
+        <w:t>Problems:</w:t>
+      </w:r>
+    </w:p>
+    <w:p>
+      <w:pPr>
+        <w:pStyle w:val="ListParagraph"/>
+        <w:numPr>
+          <w:ilvl w:val="1"/>
+          <w:numId w:val="1"/>
+        </w:numPr>
+      </w:pPr>
+      <w:r>
+        <w:t>Should we keep the third open if there are no matches?</w:t>
+      </w:r>
+    </w:p>
+    <w:p>
+      <w:r>
+        <w:rPr>
+          <w:u w:val="single"/>
+        </w:rPr>
+        <w:t xml:space="preserve">Code </w:t>
+      </w:r>
+      <w:proofErr w:type="spellStart"/>
+      <w:r>
+        <w:rPr>
+          <w:u w:val="single"/>
+        </w:rPr>
+        <w:t>Inefficienes</w:t>
+      </w:r>
+      <w:proofErr w:type="spellEnd"/>
+      <w:r>
+        <w:t>:</w:t>
+      </w:r>
+    </w:p>
+    <w:p/>
+    <w:p>
+      <w:r>
+        <w:t>“</w:t>
+      </w:r>
+      <w:proofErr w:type="spellStart"/>
+      <w:r>
+        <w:t>ChooseCardAtIndex</w:t>
+      </w:r>
+      <w:proofErr w:type="spellEnd"/>
+      <w:r>
+        <w:t>”</w:t>
+      </w:r>
+    </w:p>
+    <w:p>
+      <w:r>
+        <w:t xml:space="preserve">- </w:t>
+      </w:r>
+      <w:proofErr w:type="gramStart"/>
+      <w:r>
+        <w:t>points</w:t>
+      </w:r>
+      <w:proofErr w:type="gramEnd"/>
+      <w:r>
+        <w:t xml:space="preserve"> variable should be used to update the score at then of the method. Saves a couple line of code. </w:t>
+      </w:r>
       <w:bookmarkStart w:id="0" w:name="_GoBack"/>
       <w:bookmarkEnd w:id="0"/>
     </w:p>
+    <w:p/>
     <w:sectPr>
       <w:pgSz w:w="12240" w:h="15840"/>
       <w:pgMar w:top="1440" w:right="1800" w:bottom="1440" w:left="1800" w:header="720" w:footer="720" w:gutter="0"/>

</xml_diff>